<commit_message>
feat: sops Update 3
</commit_message>
<xml_diff>
--- a/3-Change Request/Change Request Sop.docx
+++ b/3-Change Request/Change Request Sop.docx
@@ -748,15 +748,7 @@
           <w:sz w:val="28"/>
           <w:szCs w:val="28"/>
         </w:rPr>
-        <w:t xml:space="preserve"> Update or Delete</w:t>
-      </w:r>
-      <w:r>
-        <w:rPr>
-          <w:rFonts w:ascii="Calibri" w:hAnsi="Calibri" w:cs="Calibri"/>
-          <w:sz w:val="28"/>
-          <w:szCs w:val="28"/>
-        </w:rPr>
-        <w:t xml:space="preserve"> </w:t>
+        <w:t xml:space="preserve"> Update or Delete </w:t>
       </w:r>
       <w:r>
         <w:rPr>
@@ -885,27 +877,7 @@
           <w:sz w:val="28"/>
           <w:szCs w:val="28"/>
         </w:rPr>
-        <w:t xml:space="preserve"> </w:t>
-      </w:r>
-      <w:r>
-        <w:rPr>
-          <w:rFonts w:ascii="Calibri" w:hAnsi="Calibri" w:cs="Calibri"/>
-          <w:b/>
-          <w:bCs/>
-          <w:sz w:val="28"/>
-          <w:szCs w:val="28"/>
-        </w:rPr>
-        <w:t>Software Manager</w:t>
-      </w:r>
-      <w:r>
-        <w:rPr>
-          <w:rFonts w:ascii="Calibri" w:hAnsi="Calibri" w:cs="Calibri"/>
-          <w:b/>
-          <w:bCs/>
-          <w:sz w:val="28"/>
-          <w:szCs w:val="28"/>
-        </w:rPr>
-        <w:t xml:space="preserve"> or </w:t>
+        <w:t xml:space="preserve"> Software Manager or </w:t>
       </w:r>
       <w:r>
         <w:rPr>
@@ -2014,7 +1986,23 @@
           <w:sz w:val="28"/>
           <w:szCs w:val="28"/>
         </w:rPr>
-        <w:t>Deploy to staging; execute regression tests.</w:t>
+        <w:t xml:space="preserve">Deploy </w:t>
+      </w:r>
+      <w:r>
+        <w:rPr>
+          <w:rFonts w:ascii="Calibri" w:hAnsi="Calibri" w:cs="Calibri"/>
+          <w:sz w:val="28"/>
+          <w:szCs w:val="28"/>
+        </w:rPr>
+        <w:t>staging</w:t>
+      </w:r>
+      <w:r>
+        <w:rPr>
+          <w:rFonts w:ascii="Calibri" w:hAnsi="Calibri" w:cs="Calibri"/>
+          <w:sz w:val="28"/>
+          <w:szCs w:val="28"/>
+        </w:rPr>
+        <w:t>; execute regression tests.</w:t>
       </w:r>
     </w:p>
     <w:p>
@@ -3022,20 +3010,7 @@
                 <w:szCs w:val="26"/>
                 <w14:ligatures w14:val="none"/>
               </w:rPr>
-              <w:t>F-SW-CR/0</w:t>
-            </w:r>
-            <w:r>
-              <w:rPr>
-                <w:rFonts w:asciiTheme="majorBidi" w:eastAsia="Times New Roman" w:hAnsiTheme="majorBidi" w:cstheme="majorBidi"/>
-                <w:b/>
-                <w:bCs/>
-                <w:color w:val="000000"/>
-                <w:kern w:val="0"/>
-                <w:sz w:val="26"/>
-                <w:szCs w:val="26"/>
-                <w14:ligatures w14:val="none"/>
-              </w:rPr>
-              <w:t>5</w:t>
+              <w:t>F-SW-CR/05</w:t>
             </w:r>
           </w:p>
         </w:tc>
@@ -3101,20 +3076,7 @@
                 <w:szCs w:val="26"/>
                 <w14:ligatures w14:val="none"/>
               </w:rPr>
-              <w:t>F-SW-CR/0</w:t>
-            </w:r>
-            <w:r>
-              <w:rPr>
-                <w:rFonts w:asciiTheme="majorBidi" w:eastAsia="Times New Roman" w:hAnsiTheme="majorBidi" w:cstheme="majorBidi"/>
-                <w:b/>
-                <w:bCs/>
-                <w:color w:val="000000"/>
-                <w:kern w:val="0"/>
-                <w:sz w:val="26"/>
-                <w:szCs w:val="26"/>
-                <w14:ligatures w14:val="none"/>
-              </w:rPr>
-              <w:t>6</w:t>
+              <w:t>F-SW-CR/06</w:t>
             </w:r>
           </w:p>
         </w:tc>
@@ -3180,46 +3142,7 @@
                 <w:szCs w:val="26"/>
                 <w14:ligatures w14:val="none"/>
               </w:rPr>
-              <w:t>F-SW-</w:t>
-            </w:r>
-            <w:r>
-              <w:rPr>
-                <w:rFonts w:asciiTheme="majorBidi" w:eastAsia="Times New Roman" w:hAnsiTheme="majorBidi" w:cstheme="majorBidi"/>
-                <w:b/>
-                <w:bCs/>
-                <w:color w:val="000000"/>
-                <w:kern w:val="0"/>
-                <w:sz w:val="26"/>
-                <w:szCs w:val="26"/>
-                <w14:ligatures w14:val="none"/>
-              </w:rPr>
-              <w:t>CR</w:t>
-            </w:r>
-            <w:r>
-              <w:rPr>
-                <w:rFonts w:asciiTheme="majorBidi" w:eastAsia="Times New Roman" w:hAnsiTheme="majorBidi" w:cstheme="majorBidi"/>
-                <w:b/>
-                <w:bCs/>
-                <w:color w:val="000000"/>
-                <w:kern w:val="0"/>
-                <w:sz w:val="26"/>
-                <w:szCs w:val="26"/>
-                <w14:ligatures w14:val="none"/>
-              </w:rPr>
-              <w:t>/0</w:t>
-            </w:r>
-            <w:r>
-              <w:rPr>
-                <w:rFonts w:asciiTheme="majorBidi" w:eastAsia="Times New Roman" w:hAnsiTheme="majorBidi" w:cstheme="majorBidi"/>
-                <w:b/>
-                <w:bCs/>
-                <w:color w:val="000000"/>
-                <w:kern w:val="0"/>
-                <w:sz w:val="26"/>
-                <w:szCs w:val="26"/>
-                <w14:ligatures w14:val="none"/>
-              </w:rPr>
-              <w:t>7</w:t>
+              <w:t>F-SW-CR/07</w:t>
             </w:r>
           </w:p>
         </w:tc>
@@ -3285,46 +3208,7 @@
                 <w:szCs w:val="26"/>
                 <w14:ligatures w14:val="none"/>
               </w:rPr>
-              <w:t>F-SW-</w:t>
-            </w:r>
-            <w:r>
-              <w:rPr>
-                <w:rFonts w:asciiTheme="majorBidi" w:eastAsia="Times New Roman" w:hAnsiTheme="majorBidi" w:cstheme="majorBidi"/>
-                <w:b/>
-                <w:bCs/>
-                <w:color w:val="000000"/>
-                <w:kern w:val="0"/>
-                <w:sz w:val="26"/>
-                <w:szCs w:val="26"/>
-                <w14:ligatures w14:val="none"/>
-              </w:rPr>
-              <w:t>CR</w:t>
-            </w:r>
-            <w:r>
-              <w:rPr>
-                <w:rFonts w:asciiTheme="majorBidi" w:eastAsia="Times New Roman" w:hAnsiTheme="majorBidi" w:cstheme="majorBidi"/>
-                <w:b/>
-                <w:bCs/>
-                <w:color w:val="000000"/>
-                <w:kern w:val="0"/>
-                <w:sz w:val="26"/>
-                <w:szCs w:val="26"/>
-                <w14:ligatures w14:val="none"/>
-              </w:rPr>
-              <w:t>/</w:t>
-            </w:r>
-            <w:r>
-              <w:rPr>
-                <w:rFonts w:asciiTheme="majorBidi" w:eastAsia="Times New Roman" w:hAnsiTheme="majorBidi" w:cstheme="majorBidi"/>
-                <w:b/>
-                <w:bCs/>
-                <w:color w:val="000000"/>
-                <w:kern w:val="0"/>
-                <w:sz w:val="26"/>
-                <w:szCs w:val="26"/>
-                <w14:ligatures w14:val="none"/>
-              </w:rPr>
-              <w:t>08</w:t>
+              <w:t>F-SW-CR/08</w:t>
             </w:r>
           </w:p>
         </w:tc>

</xml_diff>